<commit_message>
adding finance rag also
</commit_message>
<xml_diff>
--- a/Assets/New Microsoft Word Document.docx
+++ b/Assets/New Microsoft Word Document.docx
@@ -25,7 +25,7 @@
                     </pic:cNvPicPr>
                   </pic:nvPicPr>
                   <pic:blipFill>
-                    <a:blip r:embed="rId7" cstate="print">
+                    <a:blip r:embed="rId8" cstate="print">
                       <a:extLst>
                         <a:ext uri="{28A0092B-C50C-407E-A947-70E740481C1C}">
                           <a14:useLocalDpi xmlns:a14="http://schemas.microsoft.com/office/drawing/2010/main" val="0"/>
@@ -62,7 +62,7 @@
       <w:r>
         <w:t xml:space="preserve">Link : </w:t>
       </w:r>
-      <w:hyperlink r:id="rId8" w:history="1">
+      <w:hyperlink r:id="rId9" w:history="1">
         <w:r>
           <w:rPr>
             <w:rStyle w:val="Hyperlink"/>
@@ -72,13 +72,1343 @@
       </w:hyperlink>
     </w:p>
     <w:p/>
+    <w:p/>
+    <w:p/>
+    <w:p/>
+    <w:p/>
+    <w:p/>
+    <w:p/>
+    <w:p/>
+    <w:p/>
+    <w:tbl>
+      <w:tblPr>
+        <w:tblW w:w="0" w:type="auto"/>
+        <w:tblCellSpacing w:w="15" w:type="dxa"/>
+        <w:tblBorders>
+          <w:top w:val="single" w:sz="4" w:space="0" w:color="auto"/>
+          <w:left w:val="single" w:sz="4" w:space="0" w:color="auto"/>
+          <w:bottom w:val="single" w:sz="4" w:space="0" w:color="auto"/>
+          <w:right w:val="single" w:sz="4" w:space="0" w:color="auto"/>
+          <w:insideH w:val="single" w:sz="4" w:space="0" w:color="auto"/>
+          <w:insideV w:val="single" w:sz="4" w:space="0" w:color="auto"/>
+        </w:tblBorders>
+        <w:tblCellMar>
+          <w:top w:w="15" w:type="dxa"/>
+          <w:left w:w="15" w:type="dxa"/>
+          <w:bottom w:w="15" w:type="dxa"/>
+          <w:right w:w="15" w:type="dxa"/>
+        </w:tblCellMar>
+        <w:tblLook w:val="04A0" w:firstRow="1" w:lastRow="0" w:firstColumn="1" w:lastColumn="0" w:noHBand="0" w:noVBand="1"/>
+      </w:tblPr>
+      <w:tblGrid>
+        <w:gridCol w:w="2279"/>
+        <w:gridCol w:w="3039"/>
+        <w:gridCol w:w="4032"/>
+      </w:tblGrid>
+      <w:tr>
+        <w:trPr>
+          <w:tblHeader/>
+          <w:tblCellSpacing w:w="15" w:type="dxa"/>
+        </w:trPr>
+        <w:tc>
+          <w:tcPr>
+            <w:tcW w:w="0" w:type="auto"/>
+            <w:vAlign w:val="center"/>
+            <w:hideMark/>
+          </w:tcPr>
+          <w:p>
+            <w:pPr>
+              <w:rPr>
+                <w:b/>
+                <w:bCs/>
+              </w:rPr>
+            </w:pPr>
+            <w:r>
+              <w:rPr>
+                <w:b/>
+                <w:bCs/>
+              </w:rPr>
+              <w:lastRenderedPageBreak/>
+              <w:t>RAG Pattern</w:t>
+            </w:r>
+          </w:p>
+        </w:tc>
+        <w:tc>
+          <w:tcPr>
+            <w:tcW w:w="0" w:type="auto"/>
+            <w:vAlign w:val="center"/>
+            <w:hideMark/>
+          </w:tcPr>
+          <w:p>
+            <w:pPr>
+              <w:rPr>
+                <w:b/>
+                <w:bCs/>
+              </w:rPr>
+            </w:pPr>
+            <w:r>
+              <w:rPr>
+                <w:b/>
+                <w:bCs/>
+              </w:rPr>
+              <w:t>Strengths</w:t>
+            </w:r>
+          </w:p>
+        </w:tc>
+        <w:tc>
+          <w:tcPr>
+            <w:tcW w:w="0" w:type="auto"/>
+            <w:vAlign w:val="center"/>
+            <w:hideMark/>
+          </w:tcPr>
+          <w:p>
+            <w:pPr>
+              <w:rPr>
+                <w:b/>
+                <w:bCs/>
+              </w:rPr>
+            </w:pPr>
+            <w:r>
+              <w:rPr>
+                <w:b/>
+                <w:bCs/>
+              </w:rPr>
+              <w:t>Use Cases</w:t>
+            </w:r>
+          </w:p>
+        </w:tc>
+      </w:tr>
+      <w:tr>
+        <w:trPr>
+          <w:tblCellSpacing w:w="15" w:type="dxa"/>
+        </w:trPr>
+        <w:tc>
+          <w:tcPr>
+            <w:tcW w:w="0" w:type="auto"/>
+            <w:vAlign w:val="center"/>
+            <w:hideMark/>
+          </w:tcPr>
+          <w:p>
+            <w:r>
+              <w:t>Naive</w:t>
+            </w:r>
+          </w:p>
+        </w:tc>
+        <w:tc>
+          <w:tcPr>
+            <w:tcW w:w="0" w:type="auto"/>
+            <w:vAlign w:val="center"/>
+            <w:hideMark/>
+          </w:tcPr>
+          <w:p>
+            <w:r>
+              <w:t>Simple, fast implementation</w:t>
+            </w:r>
+          </w:p>
+        </w:tc>
+        <w:tc>
+          <w:tcPr>
+            <w:tcW w:w="0" w:type="auto"/>
+            <w:vAlign w:val="center"/>
+            <w:hideMark/>
+          </w:tcPr>
+          <w:p>
+            <w:r>
+              <w:t>FAQ, simple knowledge systems</w:t>
+            </w:r>
+          </w:p>
+        </w:tc>
+      </w:tr>
+      <w:tr>
+        <w:trPr>
+          <w:tblCellSpacing w:w="15" w:type="dxa"/>
+        </w:trPr>
+        <w:tc>
+          <w:tcPr>
+            <w:tcW w:w="0" w:type="auto"/>
+            <w:vAlign w:val="center"/>
+            <w:hideMark/>
+          </w:tcPr>
+          <w:p>
+            <w:r>
+              <w:t>Advanced/Query Rewrite</w:t>
+            </w:r>
+          </w:p>
+        </w:tc>
+        <w:tc>
+          <w:tcPr>
+            <w:tcW w:w="0" w:type="auto"/>
+            <w:vAlign w:val="center"/>
+            <w:hideMark/>
+          </w:tcPr>
+          <w:p>
+            <w:r>
+              <w:t>Better relevance via refined retrieval</w:t>
+            </w:r>
+          </w:p>
+        </w:tc>
+        <w:tc>
+          <w:tcPr>
+            <w:tcW w:w="0" w:type="auto"/>
+            <w:vAlign w:val="center"/>
+            <w:hideMark/>
+          </w:tcPr>
+          <w:p>
+            <w:r>
+              <w:t>Ambiguous query handling</w:t>
+            </w:r>
+          </w:p>
+        </w:tc>
+      </w:tr>
+      <w:tr>
+        <w:trPr>
+          <w:tblCellSpacing w:w="15" w:type="dxa"/>
+        </w:trPr>
+        <w:tc>
+          <w:tcPr>
+            <w:tcW w:w="0" w:type="auto"/>
+            <w:vAlign w:val="center"/>
+            <w:hideMark/>
+          </w:tcPr>
+          <w:p>
+            <w:r>
+              <w:t>Corrective (CRAG)</w:t>
+            </w:r>
+          </w:p>
+        </w:tc>
+        <w:tc>
+          <w:tcPr>
+            <w:tcW w:w="0" w:type="auto"/>
+            <w:vAlign w:val="center"/>
+            <w:hideMark/>
+          </w:tcPr>
+          <w:p>
+            <w:r>
+              <w:t>High factual accuracy via verification</w:t>
+            </w:r>
+          </w:p>
+        </w:tc>
+        <w:tc>
+          <w:tcPr>
+            <w:tcW w:w="0" w:type="auto"/>
+            <w:vAlign w:val="center"/>
+            <w:hideMark/>
+          </w:tcPr>
+          <w:p>
+            <w:r>
+              <w:t>Legal/medical/hallucination-critical apps</w:t>
+            </w:r>
+          </w:p>
+        </w:tc>
+      </w:tr>
+      <w:tr>
+        <w:trPr>
+          <w:tblCellSpacing w:w="15" w:type="dxa"/>
+        </w:trPr>
+        <w:tc>
+          <w:tcPr>
+            <w:tcW w:w="0" w:type="auto"/>
+            <w:vAlign w:val="center"/>
+            <w:hideMark/>
+          </w:tcPr>
+          <w:p>
+            <w:r>
+              <w:t>Speculative</w:t>
+            </w:r>
+          </w:p>
+        </w:tc>
+        <w:tc>
+          <w:tcPr>
+            <w:tcW w:w="0" w:type="auto"/>
+            <w:vAlign w:val="center"/>
+            <w:hideMark/>
+          </w:tcPr>
+          <w:p>
+            <w:r>
+              <w:t>Fast and parallelizable generation</w:t>
+            </w:r>
+          </w:p>
+        </w:tc>
+        <w:tc>
+          <w:tcPr>
+            <w:tcW w:w="0" w:type="auto"/>
+            <w:vAlign w:val="center"/>
+            <w:hideMark/>
+          </w:tcPr>
+          <w:p>
+            <w:r>
+              <w:t>High-throughput chat, multi-lingual Q&amp;A</w:t>
+            </w:r>
+          </w:p>
+        </w:tc>
+      </w:tr>
+      <w:tr>
+        <w:trPr>
+          <w:tblCellSpacing w:w="15" w:type="dxa"/>
+        </w:trPr>
+        <w:tc>
+          <w:tcPr>
+            <w:tcW w:w="0" w:type="auto"/>
+            <w:vAlign w:val="center"/>
+            <w:hideMark/>
+          </w:tcPr>
+          <w:p>
+            <w:r>
+              <w:t>Hybrid</w:t>
+            </w:r>
+          </w:p>
+        </w:tc>
+        <w:tc>
+          <w:tcPr>
+            <w:tcW w:w="0" w:type="auto"/>
+            <w:vAlign w:val="center"/>
+            <w:hideMark/>
+          </w:tcPr>
+          <w:p>
+            <w:r>
+              <w:t>Robust across sparse &amp; dense searches</w:t>
+            </w:r>
+          </w:p>
+        </w:tc>
+        <w:tc>
+          <w:tcPr>
+            <w:tcW w:w="0" w:type="auto"/>
+            <w:vAlign w:val="center"/>
+            <w:hideMark/>
+          </w:tcPr>
+          <w:p>
+            <w:r>
+              <w:t>Enterprise datasets with mixed formats</w:t>
+            </w:r>
+          </w:p>
+        </w:tc>
+      </w:tr>
+      <w:tr>
+        <w:trPr>
+          <w:tblCellSpacing w:w="15" w:type="dxa"/>
+        </w:trPr>
+        <w:tc>
+          <w:tcPr>
+            <w:tcW w:w="0" w:type="auto"/>
+            <w:vAlign w:val="center"/>
+            <w:hideMark/>
+          </w:tcPr>
+          <w:p>
+            <w:r>
+              <w:t>Modular</w:t>
+            </w:r>
+          </w:p>
+        </w:tc>
+        <w:tc>
+          <w:tcPr>
+            <w:tcW w:w="0" w:type="auto"/>
+            <w:vAlign w:val="center"/>
+            <w:hideMark/>
+          </w:tcPr>
+          <w:p>
+            <w:r>
+              <w:t>Very customizable, plug-and-play</w:t>
+            </w:r>
+          </w:p>
+        </w:tc>
+        <w:tc>
+          <w:tcPr>
+            <w:tcW w:w="0" w:type="auto"/>
+            <w:vAlign w:val="center"/>
+            <w:hideMark/>
+          </w:tcPr>
+          <w:p>
+            <w:r>
+              <w:t>Complex pipelines, multi-component systems</w:t>
+            </w:r>
+          </w:p>
+        </w:tc>
+      </w:tr>
+      <w:tr>
+        <w:trPr>
+          <w:tblCellSpacing w:w="15" w:type="dxa"/>
+        </w:trPr>
+        <w:tc>
+          <w:tcPr>
+            <w:tcW w:w="0" w:type="auto"/>
+            <w:vAlign w:val="center"/>
+            <w:hideMark/>
+          </w:tcPr>
+          <w:p>
+            <w:r>
+              <w:t>Graph</w:t>
+            </w:r>
+          </w:p>
+        </w:tc>
+        <w:tc>
+          <w:tcPr>
+            <w:tcW w:w="0" w:type="auto"/>
+            <w:vAlign w:val="center"/>
+            <w:hideMark/>
+          </w:tcPr>
+          <w:p>
+            <w:r>
+              <w:t>Supports relational reasoning</w:t>
+            </w:r>
+          </w:p>
+        </w:tc>
+        <w:tc>
+          <w:tcPr>
+            <w:tcW w:w="0" w:type="auto"/>
+            <w:vAlign w:val="center"/>
+            <w:hideMark/>
+          </w:tcPr>
+          <w:p>
+            <w:r>
+              <w:t>Knowledge graph-driven queries</w:t>
+            </w:r>
+          </w:p>
+        </w:tc>
+      </w:tr>
+      <w:tr>
+        <w:trPr>
+          <w:tblCellSpacing w:w="15" w:type="dxa"/>
+        </w:trPr>
+        <w:tc>
+          <w:tcPr>
+            <w:tcW w:w="0" w:type="auto"/>
+            <w:vAlign w:val="center"/>
+            <w:hideMark/>
+          </w:tcPr>
+          <w:p>
+            <w:r>
+              <w:t>Memory-Augmented</w:t>
+            </w:r>
+          </w:p>
+        </w:tc>
+        <w:tc>
+          <w:tcPr>
+            <w:tcW w:w="0" w:type="auto"/>
+            <w:vAlign w:val="center"/>
+            <w:hideMark/>
+          </w:tcPr>
+          <w:p>
+            <w:r>
+              <w:t>Context persistence across sessions</w:t>
+            </w:r>
+          </w:p>
+        </w:tc>
+        <w:tc>
+          <w:tcPr>
+            <w:tcW w:w="0" w:type="auto"/>
+            <w:vAlign w:val="center"/>
+            <w:hideMark/>
+          </w:tcPr>
+          <w:p>
+            <w:r>
+              <w:t>Personal assistants, support bots</w:t>
+            </w:r>
+          </w:p>
+        </w:tc>
+      </w:tr>
+      <w:tr>
+        <w:trPr>
+          <w:tblCellSpacing w:w="15" w:type="dxa"/>
+        </w:trPr>
+        <w:tc>
+          <w:tcPr>
+            <w:tcW w:w="0" w:type="auto"/>
+            <w:vAlign w:val="center"/>
+            <w:hideMark/>
+          </w:tcPr>
+          <w:p>
+            <w:r>
+              <w:t>Multi-Modal</w:t>
+            </w:r>
+          </w:p>
+        </w:tc>
+        <w:tc>
+          <w:tcPr>
+            <w:tcW w:w="0" w:type="auto"/>
+            <w:vAlign w:val="center"/>
+            <w:hideMark/>
+          </w:tcPr>
+          <w:p>
+            <w:r>
+              <w:t>Handles diverse input types</w:t>
+            </w:r>
+          </w:p>
+        </w:tc>
+        <w:tc>
+          <w:tcPr>
+            <w:tcW w:w="0" w:type="auto"/>
+            <w:vAlign w:val="center"/>
+            <w:hideMark/>
+          </w:tcPr>
+          <w:p>
+            <w:r>
+              <w:t>Media-rich, multimodal applications</w:t>
+            </w:r>
+          </w:p>
+        </w:tc>
+      </w:tr>
+      <w:tr>
+        <w:trPr>
+          <w:tblCellSpacing w:w="15" w:type="dxa"/>
+        </w:trPr>
+        <w:tc>
+          <w:tcPr>
+            <w:tcW w:w="0" w:type="auto"/>
+            <w:vAlign w:val="center"/>
+            <w:hideMark/>
+          </w:tcPr>
+          <w:p>
+            <w:r>
+              <w:t>Agentic</w:t>
+            </w:r>
+          </w:p>
+        </w:tc>
+        <w:tc>
+          <w:tcPr>
+            <w:tcW w:w="0" w:type="auto"/>
+            <w:vAlign w:val="center"/>
+            <w:hideMark/>
+          </w:tcPr>
+          <w:p>
+            <w:r>
+              <w:t>Dynamic task-driven workflow</w:t>
+            </w:r>
+          </w:p>
+        </w:tc>
+        <w:tc>
+          <w:tcPr>
+            <w:tcW w:w="0" w:type="auto"/>
+            <w:vAlign w:val="center"/>
+            <w:hideMark/>
+          </w:tcPr>
+          <w:p>
+            <w:r>
+              <w:t>Research labs, decision-making systems</w:t>
+            </w:r>
+          </w:p>
+        </w:tc>
+      </w:tr>
+    </w:tbl>
+    <w:p/>
+    <w:p/>
+    <w:p/>
+    <w:p/>
+    <w:p/>
+    <w:p/>
+    <w:p/>
+    <w:p/>
+    <w:p/>
+    <w:p/>
+    <w:p>
+      <w:r>
+        <w:t>User Query ("how to improve model performance")</w:t>
+      </w:r>
+    </w:p>
+    <w:p/>
+    <w:p>
+      <w:r>
+        <w:t xml:space="preserve">        │</w:t>
+      </w:r>
+    </w:p>
+    <w:p>
+      <w:r>
+        <w:t xml:space="preserve">        </w:t>
+      </w:r>
+      <w:r>
+        <w:rPr>
+          <w:rFonts w:ascii="Arial" w:hAnsi="Arial" w:cs="Arial"/>
+        </w:rPr>
+        <w:t>▼</w:t>
+      </w:r>
+    </w:p>
+    <w:p>
+      <w:r>
+        <w:t>+-------------------+</w:t>
+      </w:r>
+    </w:p>
+    <w:p>
+      <w:r>
+        <w:t>| Query Rewrite     |  (LLM rewrites or expands query)</w:t>
+      </w:r>
+    </w:p>
+    <w:p>
+      <w:r>
+        <w:t>+-------------------+</w:t>
+      </w:r>
+    </w:p>
+    <w:p>
+      <w:r>
+        <w:t xml:space="preserve">        │</w:t>
+      </w:r>
+    </w:p>
+    <w:p>
+      <w:r>
+        <w:t xml:space="preserve">        </w:t>
+      </w:r>
+      <w:r>
+        <w:rPr>
+          <w:rFonts w:ascii="Arial" w:hAnsi="Arial" w:cs="Arial"/>
+        </w:rPr>
+        <w:t>▼</w:t>
+      </w:r>
+    </w:p>
+    <w:p>
+      <w:r>
+        <w:t>+-------------------+</w:t>
+      </w:r>
+    </w:p>
+    <w:p>
+      <w:r>
+        <w:t>| Retriever         |  (vector or keyword-based retrieval)</w:t>
+      </w:r>
+    </w:p>
+    <w:p>
+      <w:r>
+        <w:t>+-------------------+</w:t>
+      </w:r>
+    </w:p>
+    <w:p>
+      <w:r>
+        <w:t xml:space="preserve">        │</w:t>
+      </w:r>
+    </w:p>
+    <w:p>
+      <w:r>
+        <w:t xml:space="preserve">        </w:t>
+      </w:r>
+      <w:r>
+        <w:rPr>
+          <w:rFonts w:ascii="Arial" w:hAnsi="Arial" w:cs="Arial"/>
+        </w:rPr>
+        <w:t>▼</w:t>
+      </w:r>
+    </w:p>
+    <w:p>
+      <w:r>
+        <w:t>+-------------------+</w:t>
+      </w:r>
+    </w:p>
+    <w:p>
+      <w:r>
+        <w:t>| LLM Generator     |  (generates answer based on docs)</w:t>
+      </w:r>
+    </w:p>
+    <w:p>
+      <w:r>
+        <w:t>+-------------------+</w:t>
+      </w:r>
+    </w:p>
+    <w:p>
+      <w:r>
+        <w:t xml:space="preserve">        │</w:t>
+      </w:r>
+    </w:p>
+    <w:p>
+      <w:r>
+        <w:t xml:space="preserve">        </w:t>
+      </w:r>
+      <w:r>
+        <w:rPr>
+          <w:rFonts w:ascii="Arial" w:hAnsi="Arial" w:cs="Arial"/>
+        </w:rPr>
+        <w:t>▼</w:t>
+      </w:r>
+    </w:p>
+    <w:p>
+      <w:r>
+        <w:t xml:space="preserve">      OUTPUT</w:t>
+      </w:r>
+    </w:p>
+    <w:p>
+      <w:r>
+        <w:object w:dxaOrig="1020" w:dyaOrig="830" w14:anchorId="5B8A9D43">
+          <v:shapetype id="_x0000_t75" coordsize="21600,21600" o:spt="75" o:preferrelative="t" path="m@4@5l@4@11@9@11@9@5xe" filled="f" stroked="f">
+            <v:stroke joinstyle="miter"/>
+            <v:formulas>
+              <v:f eqn="if lineDrawn pixelLineWidth 0"/>
+              <v:f eqn="sum @0 1 0"/>
+              <v:f eqn="sum 0 0 @1"/>
+              <v:f eqn="prod @2 1 2"/>
+              <v:f eqn="prod @3 21600 pixelWidth"/>
+              <v:f eqn="prod @3 21600 pixelHeight"/>
+              <v:f eqn="sum @0 0 1"/>
+              <v:f eqn="prod @6 1 2"/>
+              <v:f eqn="prod @7 21600 pixelWidth"/>
+              <v:f eqn="sum @8 21600 0"/>
+              <v:f eqn="prod @7 21600 pixelHeight"/>
+              <v:f eqn="sum @10 21600 0"/>
+            </v:formulas>
+            <v:path o:extrusionok="f" gradientshapeok="t" o:connecttype="rect"/>
+            <o:lock v:ext="edit" aspectratio="t"/>
+          </v:shapetype>
+          <v:shape id="_x0000_i1044" type="#_x0000_t75" style="width:51pt;height:41.5pt" o:ole="">
+            <v:imagedata r:id="rId10" o:title=""/>
+          </v:shape>
+          <o:OLEObject Type="Embed" ProgID="Package" ShapeID="_x0000_i1044" DrawAspect="Content" ObjectID="_1814789302" r:id="rId11"/>
+        </w:object>
+      </w:r>
+    </w:p>
+    <w:p/>
+    <w:p/>
+    <w:p/>
+    <w:p>
+      <w:r>
+        <w:t>User Query</w:t>
+      </w:r>
+    </w:p>
+    <w:p>
+      <w:r>
+        <w:t xml:space="preserve">     │</w:t>
+      </w:r>
+    </w:p>
+    <w:p>
+      <w:r>
+        <w:t xml:space="preserve">     </w:t>
+      </w:r>
+      <w:r>
+        <w:rPr>
+          <w:rFonts w:ascii="Arial" w:hAnsi="Arial" w:cs="Arial"/>
+        </w:rPr>
+        <w:t>▼</w:t>
+      </w:r>
+    </w:p>
+    <w:p>
+      <w:r>
+        <w:t>+----------------------------+</w:t>
+      </w:r>
+    </w:p>
+    <w:p>
+      <w:r>
+        <w:t>| Retriever → Top</w:t>
+      </w:r>
+      <w:r>
+        <w:rPr>
+          <w:rFonts w:ascii="Cambria Math" w:hAnsi="Cambria Math" w:cs="Cambria Math"/>
+        </w:rPr>
+        <w:t>‑</w:t>
+      </w:r>
+      <w:r>
+        <w:t>k Docs     |</w:t>
+      </w:r>
+    </w:p>
+    <w:p>
+      <w:r>
+        <w:t>+----------------------------+</w:t>
+      </w:r>
+    </w:p>
+    <w:p>
+      <w:r>
+        <w:t xml:space="preserve">     │</w:t>
+      </w:r>
+    </w:p>
+    <w:p>
+      <w:r>
+        <w:t xml:space="preserve">     </w:t>
+      </w:r>
+      <w:r>
+        <w:rPr>
+          <w:rFonts w:ascii="Arial" w:hAnsi="Arial" w:cs="Arial"/>
+        </w:rPr>
+        <w:t>▼</w:t>
+      </w:r>
+    </w:p>
+    <w:p>
+      <w:r>
+        <w:t>+----------------------------+</w:t>
+      </w:r>
+    </w:p>
+    <w:p>
+      <w:r>
+        <w:t>| Retrieval Evaluator       |</w:t>
+      </w:r>
+    </w:p>
+    <w:p>
+      <w:r>
+        <w:t>| (LLM judge scores relevance) |</w:t>
+      </w:r>
+    </w:p>
+    <w:p>
+      <w:r>
+        <w:t>+----------------------------+</w:t>
+      </w:r>
+    </w:p>
+    <w:p>
+      <w:r>
+        <w:t xml:space="preserve">     │</w:t>
+      </w:r>
+    </w:p>
+    <w:p>
+      <w:r>
+        <w:t xml:space="preserve"> ┌───</w:t>
+      </w:r>
+      <w:r>
+        <w:rPr>
+          <w:rFonts w:ascii="MS Gothic" w:eastAsia="MS Gothic" w:hAnsi="MS Gothic" w:cs="MS Gothic" w:hint="eastAsia"/>
+        </w:rPr>
+        <w:t>┴</w:t>
+      </w:r>
+      <w:r>
+        <w:rPr>
+          <w:rFonts w:ascii="Aptos" w:hAnsi="Aptos" w:cs="Aptos"/>
+        </w:rPr>
+        <w:t>───┐</w:t>
+      </w:r>
+    </w:p>
+    <w:p>
+      <w:r>
+        <w:t xml:space="preserve"> │       │</w:t>
+      </w:r>
+    </w:p>
+    <w:p>
+      <w:r>
+        <w:t xml:space="preserve"> │ Docs relevant? ≥ threshold?</w:t>
+      </w:r>
+    </w:p>
+    <w:p>
+      <w:r>
+        <w:t xml:space="preserve"> │       │</w:t>
+      </w:r>
+    </w:p>
+    <w:p>
+      <w:r>
+        <w:t>No      Yes</w:t>
+      </w:r>
+    </w:p>
+    <w:p>
+      <w:r>
+        <w:t xml:space="preserve"> │       │</w:t>
+      </w:r>
+    </w:p>
+    <w:p>
+      <w:r>
+        <w:t xml:space="preserve"> </w:t>
+      </w:r>
+      <w:r>
+        <w:rPr>
+          <w:rFonts w:ascii="Arial" w:hAnsi="Arial" w:cs="Arial"/>
+        </w:rPr>
+        <w:t>▼</w:t>
+      </w:r>
+      <w:r>
+        <w:t xml:space="preserve">       </w:t>
+      </w:r>
+      <w:r>
+        <w:rPr>
+          <w:rFonts w:ascii="Arial" w:hAnsi="Arial" w:cs="Arial"/>
+        </w:rPr>
+        <w:t>▼</w:t>
+      </w:r>
+    </w:p>
+    <w:p>
+      <w:r>
+        <w:t>(Optional) Re</w:t>
+      </w:r>
+      <w:r>
+        <w:rPr>
+          <w:rFonts w:ascii="Cambria Math" w:hAnsi="Cambria Math" w:cs="Cambria Math"/>
+        </w:rPr>
+        <w:t>‑</w:t>
+      </w:r>
+      <w:r>
+        <w:t>retrieve   Use docs as context</w:t>
+      </w:r>
+    </w:p>
+    <w:p>
+      <w:r>
+        <w:t xml:space="preserve">     │                    │</w:t>
+      </w:r>
+    </w:p>
+    <w:p>
+      <w:r>
+        <w:t xml:space="preserve">     </w:t>
+      </w:r>
+      <w:r>
+        <w:rPr>
+          <w:rFonts w:ascii="Arial" w:hAnsi="Arial" w:cs="Arial"/>
+        </w:rPr>
+        <w:t>▼</w:t>
+      </w:r>
+      <w:r>
+        <w:t xml:space="preserve">                    </w:t>
+      </w:r>
+      <w:r>
+        <w:rPr>
+          <w:rFonts w:ascii="Arial" w:hAnsi="Arial" w:cs="Arial"/>
+        </w:rPr>
+        <w:t>▼</w:t>
+      </w:r>
+    </w:p>
+    <w:p>
+      <w:r>
+        <w:t>+----------------------------+</w:t>
+      </w:r>
+    </w:p>
+    <w:p>
+      <w:r>
+        <w:t>| LLM Generator              |</w:t>
+      </w:r>
+    </w:p>
+    <w:p>
+      <w:r>
+        <w:lastRenderedPageBreak/>
+        <w:t>+----------------------------+</w:t>
+      </w:r>
+    </w:p>
+    <w:p>
+      <w:r>
+        <w:t xml:space="preserve">     │</w:t>
+      </w:r>
+    </w:p>
+    <w:p>
+      <w:r>
+        <w:t xml:space="preserve">     </w:t>
+      </w:r>
+      <w:r>
+        <w:rPr>
+          <w:rFonts w:ascii="Arial" w:hAnsi="Arial" w:cs="Arial"/>
+        </w:rPr>
+        <w:t>▼</w:t>
+      </w:r>
+    </w:p>
+    <w:p>
+      <w:r>
+        <w:t>User Answer</w:t>
+      </w:r>
+    </w:p>
+    <w:p/>
+    <w:p/>
+    <w:p/>
+    <w:p/>
+    <w:p>
+      <w:r>
+        <w:t>User Query</w:t>
+      </w:r>
+    </w:p>
+    <w:p>
+      <w:r>
+        <w:t xml:space="preserve">     │</w:t>
+      </w:r>
+    </w:p>
+    <w:p>
+      <w:r>
+        <w:t xml:space="preserve">     </w:t>
+      </w:r>
+      <w:r>
+        <w:rPr>
+          <w:rFonts w:ascii="Arial" w:hAnsi="Arial" w:cs="Arial"/>
+        </w:rPr>
+        <w:t>▼</w:t>
+      </w:r>
+    </w:p>
+    <w:p>
+      <w:r>
+        <w:t>+----------------------------+</w:t>
+      </w:r>
+    </w:p>
+    <w:p>
+      <w:r>
+        <w:t>| Persistent Memory Store    |</w:t>
+      </w:r>
+    </w:p>
+    <w:p>
+      <w:r>
+        <w:t>|  (e.g. prior conversations, |</w:t>
+      </w:r>
+    </w:p>
+    <w:p>
+      <w:r>
+        <w:t>|   session context)         |</w:t>
+      </w:r>
+    </w:p>
+    <w:p>
+      <w:r>
+        <w:t>+----------------------------+</w:t>
+      </w:r>
+    </w:p>
+    <w:p>
+      <w:r>
+        <w:t xml:space="preserve">     │</w:t>
+      </w:r>
+    </w:p>
+    <w:p>
+      <w:r>
+        <w:t xml:space="preserve">     </w:t>
+      </w:r>
+      <w:r>
+        <w:rPr>
+          <w:rFonts w:ascii="Arial" w:hAnsi="Arial" w:cs="Arial"/>
+        </w:rPr>
+        <w:t>▼</w:t>
+      </w:r>
+    </w:p>
+    <w:p>
+      <w:r>
+        <w:t>+----------------------------+</w:t>
+      </w:r>
+    </w:p>
+    <w:p>
+      <w:r>
+        <w:t>| Merge Query + Memory       |</w:t>
+      </w:r>
+    </w:p>
+    <w:p>
+      <w:r>
+        <w:t>+----------------------------+</w:t>
+      </w:r>
+    </w:p>
+    <w:p>
+      <w:r>
+        <w:t xml:space="preserve">     │</w:t>
+      </w:r>
+    </w:p>
+    <w:p>
+      <w:r>
+        <w:t xml:space="preserve">     </w:t>
+      </w:r>
+      <w:r>
+        <w:rPr>
+          <w:rFonts w:ascii="Arial" w:hAnsi="Arial" w:cs="Arial"/>
+        </w:rPr>
+        <w:t>▼</w:t>
+      </w:r>
+    </w:p>
+    <w:p>
+      <w:r>
+        <w:t>+----------------------------+</w:t>
+      </w:r>
+    </w:p>
+    <w:p>
+      <w:r>
+        <w:t>| Retriever (memory + docs)  |</w:t>
+      </w:r>
+    </w:p>
+    <w:p>
+      <w:r>
+        <w:t>| → fetch relevant memory    |</w:t>
+      </w:r>
+    </w:p>
+    <w:p>
+      <w:r>
+        <w:lastRenderedPageBreak/>
+        <w:t>|   and external docs        |</w:t>
+      </w:r>
+    </w:p>
+    <w:p>
+      <w:r>
+        <w:t>+----------------------------+</w:t>
+      </w:r>
+    </w:p>
+    <w:p>
+      <w:r>
+        <w:t xml:space="preserve">     │</w:t>
+      </w:r>
+    </w:p>
+    <w:p>
+      <w:r>
+        <w:t xml:space="preserve">     </w:t>
+      </w:r>
+      <w:r>
+        <w:rPr>
+          <w:rFonts w:ascii="Arial" w:hAnsi="Arial" w:cs="Arial"/>
+        </w:rPr>
+        <w:t>▼</w:t>
+      </w:r>
+    </w:p>
+    <w:p>
+      <w:r>
+        <w:t>+----------------------------+</w:t>
+      </w:r>
+    </w:p>
+    <w:p>
+      <w:r>
+        <w:t>| LLM Generator              |</w:t>
+      </w:r>
+    </w:p>
+    <w:p>
+      <w:r>
+        <w:t>| → generates answer based   |</w:t>
+      </w:r>
+    </w:p>
+    <w:p>
+      <w:r>
+        <w:t>|   on memory + docs         |</w:t>
+      </w:r>
+    </w:p>
+    <w:p>
+      <w:r>
+        <w:t>+----------------------------+</w:t>
+      </w:r>
+    </w:p>
+    <w:p>
+      <w:r>
+        <w:t xml:space="preserve">     │</w:t>
+      </w:r>
+    </w:p>
+    <w:p>
+      <w:r>
+        <w:t xml:space="preserve">     </w:t>
+      </w:r>
+      <w:r>
+        <w:rPr>
+          <w:rFonts w:ascii="Arial" w:hAnsi="Arial" w:cs="Arial"/>
+        </w:rPr>
+        <w:t>▼</w:t>
+      </w:r>
+    </w:p>
+    <w:p>
+      <w:r>
+        <w:t>+----------------------------+</w:t>
+      </w:r>
+    </w:p>
+    <w:p>
+      <w:r>
+        <w:t>| Append to Memory           |</w:t>
+      </w:r>
+    </w:p>
+    <w:p>
+      <w:r>
+        <w:t>| → store memory from output |</w:t>
+      </w:r>
+    </w:p>
+    <w:p>
+      <w:r>
+        <w:t>+----------------------------+</w:t>
+      </w:r>
+    </w:p>
+    <w:p>
+      <w:r>
+        <w:t xml:space="preserve">     │</w:t>
+      </w:r>
+    </w:p>
+    <w:p>
+      <w:r>
+        <w:t xml:space="preserve">   OUTPUT</w:t>
+      </w:r>
+    </w:p>
+    <w:p/>
+    <w:p>
+      <w:r>
+        <w:t>User Query</w:t>
+      </w:r>
+    </w:p>
+    <w:p>
+      <w:r>
+        <w:t xml:space="preserve">     │</w:t>
+      </w:r>
+    </w:p>
+    <w:p>
+      <w:r>
+        <w:t xml:space="preserve">     </w:t>
+      </w:r>
+      <w:r>
+        <w:rPr>
+          <w:rFonts w:ascii="Arial" w:hAnsi="Arial" w:cs="Arial"/>
+        </w:rPr>
+        <w:t>▼</w:t>
+      </w:r>
+    </w:p>
+    <w:p>
+      <w:r>
+        <w:t>+------------------------+</w:t>
+      </w:r>
+    </w:p>
+    <w:p>
+      <w:r>
+        <w:t>| Agent Orchestrator     | ← analyzes intent, decomposes query</w:t>
+      </w:r>
+    </w:p>
+    <w:p>
+      <w:r>
+        <w:t>+------------------------+</w:t>
+      </w:r>
+    </w:p>
+    <w:p>
+      <w:r>
+        <w:t xml:space="preserve">     │</w:t>
+      </w:r>
+    </w:p>
+    <w:p>
+      <w:r>
+        <w:t xml:space="preserve">     </w:t>
+      </w:r>
+      <w:r>
+        <w:rPr>
+          <w:rFonts w:ascii="Arial" w:hAnsi="Arial" w:cs="Arial"/>
+        </w:rPr>
+        <w:t>▼</w:t>
+      </w:r>
+    </w:p>
+    <w:p>
+      <w:r>
+        <w:lastRenderedPageBreak/>
+        <w:t>+--------------------+   +----------------+</w:t>
+      </w:r>
+    </w:p>
+    <w:p>
+      <w:r>
+        <w:t>| Retrieval Agents   |   | Tool/Tool Calls|</w:t>
+      </w:r>
+    </w:p>
+    <w:p>
+      <w:r>
+        <w:t>| (vector, API, SQL) |   | (web search,   |</w:t>
+      </w:r>
+    </w:p>
+    <w:p>
+      <w:r>
+        <w:t>+--------------------+   | external APIs) |</w:t>
+      </w:r>
+    </w:p>
+    <w:p>
+      <w:r>
+        <w:t xml:space="preserve">     │                     |</w:t>
+      </w:r>
+    </w:p>
+    <w:p>
+      <w:r>
+        <w:t xml:space="preserve">     └────</w:t>
+      </w:r>
+      <w:r>
+        <w:rPr>
+          <w:rFonts w:ascii="Arial" w:hAnsi="Arial" w:cs="Arial"/>
+        </w:rPr>
+        <w:t>►</w:t>
+      </w:r>
+      <w:r>
+        <w:t>--------------</w:t>
+      </w:r>
+      <w:r>
+        <w:rPr>
+          <w:rFonts w:ascii="Arial" w:hAnsi="Arial" w:cs="Arial"/>
+        </w:rPr>
+        <w:t>►</w:t>
+      </w:r>
+      <w:r>
+        <w:rPr>
+          <w:rFonts w:ascii="Aptos" w:hAnsi="Aptos" w:cs="Aptos"/>
+        </w:rPr>
+        <w:t>─┘</w:t>
+      </w:r>
+    </w:p>
+    <w:p>
+      <w:r>
+        <w:t xml:space="preserve">            │</w:t>
+      </w:r>
+    </w:p>
+    <w:p>
+      <w:r>
+        <w:t xml:space="preserve">            </w:t>
+      </w:r>
+      <w:r>
+        <w:rPr>
+          <w:rFonts w:ascii="Arial" w:hAnsi="Arial" w:cs="Arial"/>
+        </w:rPr>
+        <w:t>▼</w:t>
+      </w:r>
+    </w:p>
+    <w:p>
+      <w:r>
+        <w:t>+--------------------------+</w:t>
+      </w:r>
+    </w:p>
+    <w:p>
+      <w:r>
+        <w:t>| Validation &amp; Planning    | ← evaluates results, chooses next step</w:t>
+      </w:r>
+    </w:p>
+    <w:p>
+      <w:r>
+        <w:t>+--------------------------+</w:t>
+      </w:r>
+    </w:p>
+    <w:p>
+      <w:r>
+        <w:t xml:space="preserve">            │</w:t>
+      </w:r>
+    </w:p>
+    <w:p>
+      <w:r>
+        <w:t xml:space="preserve">            </w:t>
+      </w:r>
+      <w:r>
+        <w:rPr>
+          <w:rFonts w:ascii="Arial" w:hAnsi="Arial" w:cs="Arial"/>
+        </w:rPr>
+        <w:t>▼</w:t>
+      </w:r>
+    </w:p>
+    <w:p>
+      <w:r>
+        <w:t>+--------------------------+</w:t>
+      </w:r>
+    </w:p>
+    <w:p>
+      <w:r>
+        <w:t>| Generation Agent         |</w:t>
+      </w:r>
+    </w:p>
+    <w:p>
+      <w:r>
+        <w:t>| (LLM generates final answer)|</w:t>
+      </w:r>
+    </w:p>
+    <w:p>
+      <w:r>
+        <w:t>+--------------------------+</w:t>
+      </w:r>
+    </w:p>
+    <w:p>
+      <w:r>
+        <w:t xml:space="preserve">            │</w:t>
+      </w:r>
+    </w:p>
+    <w:p>
+      <w:r>
+        <w:t xml:space="preserve">            </w:t>
+      </w:r>
+      <w:r>
+        <w:rPr>
+          <w:rFonts w:ascii="Arial" w:hAnsi="Arial" w:cs="Arial"/>
+        </w:rPr>
+        <w:t>▼</w:t>
+      </w:r>
+    </w:p>
+    <w:p>
+      <w:r>
+        <w:t>+--------------------------+</w:t>
+      </w:r>
+    </w:p>
+    <w:p>
+      <w:r>
+        <w:t>| Reply to User            |</w:t>
+      </w:r>
+    </w:p>
+    <w:p>
+      <w:r>
+        <w:t>+--------------------------+</w:t>
+      </w:r>
+    </w:p>
+    <w:p/>
+    <w:p>
+      <w:hyperlink r:id="rId12" w:history="1">
+        <w:r>
+          <w:rPr>
+            <w:rStyle w:val="Hyperlink"/>
+          </w:rPr>
+          <w:t>https://chatgpt.com/share/6880b0bf-3c2c-8000-93fd-d7511d8e9272</w:t>
+        </w:r>
+      </w:hyperlink>
+    </w:p>
+    <w:p/>
+    <w:p/>
+    <w:p/>
     <w:sectPr>
-      <w:headerReference w:type="even" r:id="rId9"/>
-      <w:headerReference w:type="default" r:id="rId10"/>
-      <w:footerReference w:type="even" r:id="rId11"/>
-      <w:footerReference w:type="default" r:id="rId12"/>
-      <w:headerReference w:type="first" r:id="rId13"/>
-      <w:footerReference w:type="first" r:id="rId14"/>
+      <w:headerReference w:type="even" r:id="rId13"/>
+      <w:headerReference w:type="default" r:id="rId14"/>
+      <w:footerReference w:type="even" r:id="rId15"/>
+      <w:footerReference w:type="default" r:id="rId16"/>
+      <w:headerReference w:type="first" r:id="rId17"/>
+      <w:footerReference w:type="first" r:id="rId18"/>
       <w:pgSz w:w="12240" w:h="15840"/>
       <w:pgMar w:top="1440" w:right="1440" w:bottom="1440" w:left="1440" w:header="720" w:footer="720" w:gutter="0"/>
       <w:cols w:space="720"/>
@@ -1198,6 +2528,25 @@
       <w:shd w:val="clear" w:color="auto" w:fill="E1DFDD"/>
     </w:rPr>
   </w:style>
+  <w:style w:type="table" w:styleId="TableGrid">
+    <w:name w:val="Table Grid"/>
+    <w:basedOn w:val="TableNormal"/>
+    <w:uiPriority w:val="39"/>
+    <w:rsid w:val="00200B3A"/>
+    <w:pPr>
+      <w:spacing w:after="0" w:line="240" w:lineRule="auto"/>
+    </w:pPr>
+    <w:tblPr>
+      <w:tblBorders>
+        <w:top w:val="single" w:sz="4" w:space="0" w:color="auto"/>
+        <w:left w:val="single" w:sz="4" w:space="0" w:color="auto"/>
+        <w:bottom w:val="single" w:sz="4" w:space="0" w:color="auto"/>
+        <w:right w:val="single" w:sz="4" w:space="0" w:color="auto"/>
+        <w:insideH w:val="single" w:sz="4" w:space="0" w:color="auto"/>
+        <w:insideV w:val="single" w:sz="4" w:space="0" w:color="auto"/>
+      </w:tblBorders>
+    </w:tblPr>
+  </w:style>
 </w:styles>
 </file>
 
@@ -1498,9 +2847,13 @@
 
 <file path=customXml/item1.xml><?xml version="1.0" encoding="utf-8"?>
 <titus xmlns="http://schemas.titus.com/TitusProperties/">
-  <TitusGUID xmlns="">a9e83f5c-16a6-4dd5-be6b-bd8bebe2fa43</TitusGUID>
+  <TitusGUID xmlns="">61c46ebe-12d9-4331-82d3-c041be7d122d</TitusGUID>
   <TitusMetadata xmlns="">eyJucyI6Imh0dHA6XC9cL3d3dy50aXR1cy5jb21cL25zXC9UVExUSVRVUyIsInByb3BzIjpbeyJuIjoiQ2xhc3NpZmljYXRpb24iLCJ2YWxzIjpbeyJ2YWx1ZSI6IlB1YmxpYyJ9XX1dfQ==</TitusMetadata>
 </titus>
+</file>
+
+<file path=customXml/item2.xml><?xml version="1.0" encoding="utf-8"?>
+<b:Sources xmlns:b="http://schemas.openxmlformats.org/officeDocument/2006/bibliography" xmlns="http://schemas.openxmlformats.org/officeDocument/2006/bibliography" SelectedStyle="\APASixthEditionOfficeOnline.xsl" StyleName="APA" Version="6"/>
 </file>
 
 <file path=customXml/itemProps1.xml><?xml version="1.0" encoding="utf-8"?>
@@ -1510,4 +2863,12 @@
     <ds:schemaRef ds:uri=""/>
   </ds:schemaRefs>
 </ds:datastoreItem>
+</file>
+
+<file path=customXml/itemProps2.xml><?xml version="1.0" encoding="utf-8"?>
+<ds:datastoreItem xmlns:ds="http://schemas.openxmlformats.org/officeDocument/2006/customXml" ds:itemID="{BB562250-FCBF-47D6-AD49-FFD28388E0FE}">
+  <ds:schemaRefs>
+    <ds:schemaRef ds:uri="http://schemas.openxmlformats.org/officeDocument/2006/bibliography"/>
+  </ds:schemaRefs>
+</ds:datastoreItem>
 </file>
</xml_diff>